<commit_message>
amended contend in declaration to remove reference to the 'your project section'
</commit_message>
<xml_diff>
--- a/public/terms_and_conditions/Applicant only National Lottery Heritage Fund terms and conditions for £10,000 to £100,000.docx
+++ b/public/terms_and_conditions/Applicant only National Lottery Heritage Fund terms and conditions for £10,000 to £100,000.docx
@@ -1,6 +1,6 @@
 
 <file path=word/document.xml><?xml version="1.0" encoding="utf-8"?>
-<w:document xmlns:wpc="http://schemas.microsoft.com/office/word/2010/wordprocessingCanvas" xmlns:cx="http://schemas.microsoft.com/office/drawing/2014/chartex" xmlns:cx1="http://schemas.microsoft.com/office/drawing/2015/9/8/chartex" xmlns:cx2="http://schemas.microsoft.com/office/drawing/2015/10/21/chartex" xmlns:cx3="http://schemas.microsoft.com/office/drawing/2016/5/9/chartex" xmlns:cx4="http://schemas.microsoft.com/office/drawing/2016/5/10/chartex" xmlns:cx5="http://schemas.microsoft.com/office/drawing/2016/5/11/chartex" xmlns:cx6="http://schemas.microsoft.com/office/drawing/2016/5/12/chartex" xmlns:cx7="http://schemas.microsoft.com/office/drawing/2016/5/13/chartex" xmlns:cx8="http://schemas.microsoft.com/office/drawing/2016/5/14/chartex" xmlns:mc="http://schemas.openxmlformats.org/markup-compatibility/2006" xmlns:aink="http://schemas.microsoft.com/office/drawing/2016/ink" xmlns:am3d="http://schemas.microsoft.com/office/drawing/2017/model3d" xmlns:o="urn:schemas-microsoft-com:office:office" xmlns:r="http://schemas.openxmlformats.org/officeDocument/2006/relationships" xmlns:m="http://schemas.openxmlformats.org/officeDocument/2006/math" xmlns:v="urn:schemas-microsoft-com:vml" xmlns:wp14="http://schemas.microsoft.com/office/word/2010/wordprocessingDrawing" xmlns:wp="http://schemas.openxmlformats.org/drawingml/2006/wordprocessingDrawing" xmlns:w10="urn:schemas-microsoft-com:office:word" xmlns:w="http://schemas.openxmlformats.org/wordprocessingml/2006/main" xmlns:w14="http://schemas.microsoft.com/office/word/2010/wordml" xmlns:w15="http://schemas.microsoft.com/office/word/2012/wordml" xmlns:w16cex="http://schemas.microsoft.com/office/word/2018/wordml/cex" xmlns:w16cid="http://schemas.microsoft.com/office/word/2016/wordml/cid" xmlns:w16="http://schemas.microsoft.com/office/word/2018/wordml" xmlns:w16se="http://schemas.microsoft.com/office/word/2015/wordml/symex" xmlns:wpg="http://schemas.microsoft.com/office/word/2010/wordprocessingGroup" xmlns:wpi="http://schemas.microsoft.com/office/word/2010/wordprocessingInk" xmlns:wne="http://schemas.microsoft.com/office/word/2006/wordml" xmlns:wps="http://schemas.microsoft.com/office/word/2010/wordprocessingShape" mc:Ignorable="w14 w15 w16se w16cid w16 w16cex wp14">
+<w:document xmlns:wpc="http://schemas.microsoft.com/office/word/2010/wordprocessingCanvas" xmlns:cx="http://schemas.microsoft.com/office/drawing/2014/chartex" xmlns:cx1="http://schemas.microsoft.com/office/drawing/2015/9/8/chartex" xmlns:cx2="http://schemas.microsoft.com/office/drawing/2015/10/21/chartex" xmlns:cx3="http://schemas.microsoft.com/office/drawing/2016/5/9/chartex" xmlns:cx4="http://schemas.microsoft.com/office/drawing/2016/5/10/chartex" xmlns:cx5="http://schemas.microsoft.com/office/drawing/2016/5/11/chartex" xmlns:cx6="http://schemas.microsoft.com/office/drawing/2016/5/12/chartex" xmlns:cx7="http://schemas.microsoft.com/office/drawing/2016/5/13/chartex" xmlns:cx8="http://schemas.microsoft.com/office/drawing/2016/5/14/chartex" xmlns:mc="http://schemas.openxmlformats.org/markup-compatibility/2006" xmlns:aink="http://schemas.microsoft.com/office/drawing/2016/ink" xmlns:am3d="http://schemas.microsoft.com/office/drawing/2017/model3d" xmlns:o="urn:schemas-microsoft-com:office:office" xmlns:r="http://schemas.openxmlformats.org/officeDocument/2006/relationships" xmlns:m="http://schemas.openxmlformats.org/officeDocument/2006/math" xmlns:v="urn:schemas-microsoft-com:vml" xmlns:wp14="http://schemas.microsoft.com/office/word/2010/wordprocessingDrawing" xmlns:wp="http://schemas.openxmlformats.org/drawingml/2006/wordprocessingDrawing" xmlns:w10="urn:schemas-microsoft-com:office:word" xmlns:w="http://schemas.openxmlformats.org/wordprocessingml/2006/main" xmlns:w14="http://schemas.microsoft.com/office/word/2010/wordml" xmlns:w15="http://schemas.microsoft.com/office/word/2012/wordml" xmlns:w16cex="http://schemas.microsoft.com/office/word/2018/wordml/cex" xmlns:w16cid="http://schemas.microsoft.com/office/word/2016/wordml/cid" xmlns:w16="http://schemas.microsoft.com/office/word/2018/wordml" xmlns:w16sdtdh="http://schemas.microsoft.com/office/word/2020/wordml/sdtdatahash" xmlns:w16se="http://schemas.microsoft.com/office/word/2015/wordml/symex" xmlns:wpg="http://schemas.microsoft.com/office/word/2010/wordprocessingGroup" xmlns:wpi="http://schemas.microsoft.com/office/word/2010/wordprocessingInk" xmlns:wne="http://schemas.microsoft.com/office/word/2006/wordml" xmlns:wps="http://schemas.microsoft.com/office/word/2010/wordprocessingShape" mc:Ignorable="w14 w15 w16se w16cid w16 w16cex w16sdtdh wp14">
   <w:body>
     <w:p>
       <w:pPr>
@@ -3183,15 +3183,15 @@
         </w:rPr>
       </w:pPr>
       <w:r>
-        <w:t xml:space="preserve">a material change in your organisational </w:t>
+        <w:t xml:space="preserve">a material </w:t>
       </w:r>
       <w:proofErr w:type="gramStart"/>
       <w:r>
-        <w:t>structure;</w:t>
+        <w:t>change</w:t>
       </w:r>
       <w:proofErr w:type="gramEnd"/>
       <w:r>
-        <w:t xml:space="preserve"> </w:t>
+        <w:t xml:space="preserve"> in your organisational structure; </w:t>
       </w:r>
     </w:p>
     <w:p>
@@ -3469,53 +3469,22 @@
         <w:pStyle w:val="ListParagraph"/>
         <w:numPr>
           <w:ilvl w:val="0"/>
-          <w:numId w:val="13"/>
-        </w:numPr>
-        <w:rPr>
-          <w:rFonts w:eastAsiaTheme="minorEastAsia"/>
-        </w:rPr>
-      </w:pPr>
-      <w:r>
-        <w:t xml:space="preserve">I </w:t>
-      </w:r>
-      <w:r>
-        <w:t>confirm that we will keep to the</w:t>
-      </w:r>
-      <w:r>
-        <w:t xml:space="preserve"> terms and conditions, S</w:t>
-      </w:r>
-      <w:r>
-        <w:t xml:space="preserve">tandard </w:t>
-      </w:r>
-      <w:r>
-        <w:t>T</w:t>
-      </w:r>
-      <w:r>
-        <w:t xml:space="preserve">erms, and any </w:t>
-      </w:r>
-      <w:r>
-        <w:t xml:space="preserve">Additional </w:t>
-      </w:r>
-      <w:r>
-        <w:t xml:space="preserve">conditions as set out in </w:t>
-      </w:r>
-      <w:r>
-        <w:t>y</w:t>
-      </w:r>
-      <w:r>
-        <w:t xml:space="preserve">our </w:t>
-      </w:r>
-      <w:r>
-        <w:t>Project</w:t>
-      </w:r>
-      <w:r>
-        <w:t xml:space="preserve"> section of the contract</w:t>
-      </w:r>
-      <w:r>
-        <w:t>.</w:t>
-      </w:r>
-      <w:r>
-        <w:t xml:space="preserve"> </w:t>
+          <w:numId w:val="44"/>
+        </w:numPr>
+        <w:spacing w:after="0" w:line="240" w:lineRule="auto"/>
+        <w:rPr>
+          <w:rFonts w:ascii="Times New Roman" w:eastAsia="Times New Roman" w:hAnsi="Times New Roman" w:cs="Times New Roman"/>
+          <w:lang w:eastAsia="en-GB"/>
+        </w:rPr>
+      </w:pPr>
+      <w:r>
+        <w:rPr>
+          <w:rFonts w:eastAsia="Times New Roman"/>
+          <w:color w:val="000000"/>
+          <w:shd w:val="clear" w:color="auto" w:fill="FFFFFF"/>
+          <w:lang w:eastAsia="en-GB"/>
+        </w:rPr>
+        <w:t>I confirm that we will keep to the terms and conditions, Standard Terms of Grant, and any Additional conditions, or in any bespoke contract prepared specifically for the Project. </w:t>
       </w:r>
     </w:p>
     <w:p/>
@@ -3599,7 +3568,7 @@
 </file>
 
 <file path=word/endnotes.xml><?xml version="1.0" encoding="utf-8"?>
-<w:endnotes xmlns:wpc="http://schemas.microsoft.com/office/word/2010/wordprocessingCanvas" xmlns:cx="http://schemas.microsoft.com/office/drawing/2014/chartex" xmlns:cx1="http://schemas.microsoft.com/office/drawing/2015/9/8/chartex" xmlns:cx2="http://schemas.microsoft.com/office/drawing/2015/10/21/chartex" xmlns:cx3="http://schemas.microsoft.com/office/drawing/2016/5/9/chartex" xmlns:cx4="http://schemas.microsoft.com/office/drawing/2016/5/10/chartex" xmlns:cx5="http://schemas.microsoft.com/office/drawing/2016/5/11/chartex" xmlns:cx6="http://schemas.microsoft.com/office/drawing/2016/5/12/chartex" xmlns:cx7="http://schemas.microsoft.com/office/drawing/2016/5/13/chartex" xmlns:cx8="http://schemas.microsoft.com/office/drawing/2016/5/14/chartex" xmlns:mc="http://schemas.openxmlformats.org/markup-compatibility/2006" xmlns:aink="http://schemas.microsoft.com/office/drawing/2016/ink" xmlns:am3d="http://schemas.microsoft.com/office/drawing/2017/model3d" xmlns:o="urn:schemas-microsoft-com:office:office" xmlns:r="http://schemas.openxmlformats.org/officeDocument/2006/relationships" xmlns:m="http://schemas.openxmlformats.org/officeDocument/2006/math" xmlns:v="urn:schemas-microsoft-com:vml" xmlns:wp14="http://schemas.microsoft.com/office/word/2010/wordprocessingDrawing" xmlns:wp="http://schemas.openxmlformats.org/drawingml/2006/wordprocessingDrawing" xmlns:w10="urn:schemas-microsoft-com:office:word" xmlns:w="http://schemas.openxmlformats.org/wordprocessingml/2006/main" xmlns:w14="http://schemas.microsoft.com/office/word/2010/wordml" xmlns:w15="http://schemas.microsoft.com/office/word/2012/wordml" xmlns:w16cex="http://schemas.microsoft.com/office/word/2018/wordml/cex" xmlns:w16cid="http://schemas.microsoft.com/office/word/2016/wordml/cid" xmlns:w16="http://schemas.microsoft.com/office/word/2018/wordml" xmlns:w16se="http://schemas.microsoft.com/office/word/2015/wordml/symex" xmlns:wpg="http://schemas.microsoft.com/office/word/2010/wordprocessingGroup" xmlns:wpi="http://schemas.microsoft.com/office/word/2010/wordprocessingInk" xmlns:wne="http://schemas.microsoft.com/office/word/2006/wordml" xmlns:wps="http://schemas.microsoft.com/office/word/2010/wordprocessingShape" mc:Ignorable="w14 w15 w16se w16cid w16 w16cex wp14">
+<w:endnotes xmlns:wpc="http://schemas.microsoft.com/office/word/2010/wordprocessingCanvas" xmlns:cx="http://schemas.microsoft.com/office/drawing/2014/chartex" xmlns:cx1="http://schemas.microsoft.com/office/drawing/2015/9/8/chartex" xmlns:cx2="http://schemas.microsoft.com/office/drawing/2015/10/21/chartex" xmlns:cx3="http://schemas.microsoft.com/office/drawing/2016/5/9/chartex" xmlns:cx4="http://schemas.microsoft.com/office/drawing/2016/5/10/chartex" xmlns:cx5="http://schemas.microsoft.com/office/drawing/2016/5/11/chartex" xmlns:cx6="http://schemas.microsoft.com/office/drawing/2016/5/12/chartex" xmlns:cx7="http://schemas.microsoft.com/office/drawing/2016/5/13/chartex" xmlns:cx8="http://schemas.microsoft.com/office/drawing/2016/5/14/chartex" xmlns:mc="http://schemas.openxmlformats.org/markup-compatibility/2006" xmlns:aink="http://schemas.microsoft.com/office/drawing/2016/ink" xmlns:am3d="http://schemas.microsoft.com/office/drawing/2017/model3d" xmlns:o="urn:schemas-microsoft-com:office:office" xmlns:r="http://schemas.openxmlformats.org/officeDocument/2006/relationships" xmlns:m="http://schemas.openxmlformats.org/officeDocument/2006/math" xmlns:v="urn:schemas-microsoft-com:vml" xmlns:wp14="http://schemas.microsoft.com/office/word/2010/wordprocessingDrawing" xmlns:wp="http://schemas.openxmlformats.org/drawingml/2006/wordprocessingDrawing" xmlns:w10="urn:schemas-microsoft-com:office:word" xmlns:w="http://schemas.openxmlformats.org/wordprocessingml/2006/main" xmlns:w14="http://schemas.microsoft.com/office/word/2010/wordml" xmlns:w15="http://schemas.microsoft.com/office/word/2012/wordml" xmlns:w16cex="http://schemas.microsoft.com/office/word/2018/wordml/cex" xmlns:w16cid="http://schemas.microsoft.com/office/word/2016/wordml/cid" xmlns:w16="http://schemas.microsoft.com/office/word/2018/wordml" xmlns:w16sdtdh="http://schemas.microsoft.com/office/word/2020/wordml/sdtdatahash" xmlns:w16se="http://schemas.microsoft.com/office/word/2015/wordml/symex" xmlns:wpg="http://schemas.microsoft.com/office/word/2010/wordprocessingGroup" xmlns:wpi="http://schemas.microsoft.com/office/word/2010/wordprocessingInk" xmlns:wne="http://schemas.microsoft.com/office/word/2006/wordml" xmlns:wps="http://schemas.microsoft.com/office/word/2010/wordprocessingShape" mc:Ignorable="w14 w15 w16se w16cid w16 w16cex w16sdtdh wp14">
   <w:endnote w:type="separator" w:id="-1">
     <w:p>
       <w:r>
@@ -3621,7 +3590,7 @@
 </file>
 
 <file path=word/footnotes.xml><?xml version="1.0" encoding="utf-8"?>
-<w:footnotes xmlns:wpc="http://schemas.microsoft.com/office/word/2010/wordprocessingCanvas" xmlns:cx="http://schemas.microsoft.com/office/drawing/2014/chartex" xmlns:cx1="http://schemas.microsoft.com/office/drawing/2015/9/8/chartex" xmlns:cx2="http://schemas.microsoft.com/office/drawing/2015/10/21/chartex" xmlns:cx3="http://schemas.microsoft.com/office/drawing/2016/5/9/chartex" xmlns:cx4="http://schemas.microsoft.com/office/drawing/2016/5/10/chartex" xmlns:cx5="http://schemas.microsoft.com/office/drawing/2016/5/11/chartex" xmlns:cx6="http://schemas.microsoft.com/office/drawing/2016/5/12/chartex" xmlns:cx7="http://schemas.microsoft.com/office/drawing/2016/5/13/chartex" xmlns:cx8="http://schemas.microsoft.com/office/drawing/2016/5/14/chartex" xmlns:mc="http://schemas.openxmlformats.org/markup-compatibility/2006" xmlns:aink="http://schemas.microsoft.com/office/drawing/2016/ink" xmlns:am3d="http://schemas.microsoft.com/office/drawing/2017/model3d" xmlns:o="urn:schemas-microsoft-com:office:office" xmlns:r="http://schemas.openxmlformats.org/officeDocument/2006/relationships" xmlns:m="http://schemas.openxmlformats.org/officeDocument/2006/math" xmlns:v="urn:schemas-microsoft-com:vml" xmlns:wp14="http://schemas.microsoft.com/office/word/2010/wordprocessingDrawing" xmlns:wp="http://schemas.openxmlformats.org/drawingml/2006/wordprocessingDrawing" xmlns:w10="urn:schemas-microsoft-com:office:word" xmlns:w="http://schemas.openxmlformats.org/wordprocessingml/2006/main" xmlns:w14="http://schemas.microsoft.com/office/word/2010/wordml" xmlns:w15="http://schemas.microsoft.com/office/word/2012/wordml" xmlns:w16cex="http://schemas.microsoft.com/office/word/2018/wordml/cex" xmlns:w16cid="http://schemas.microsoft.com/office/word/2016/wordml/cid" xmlns:w16="http://schemas.microsoft.com/office/word/2018/wordml" xmlns:w16se="http://schemas.microsoft.com/office/word/2015/wordml/symex" xmlns:wpg="http://schemas.microsoft.com/office/word/2010/wordprocessingGroup" xmlns:wpi="http://schemas.microsoft.com/office/word/2010/wordprocessingInk" xmlns:wne="http://schemas.microsoft.com/office/word/2006/wordml" xmlns:wps="http://schemas.microsoft.com/office/word/2010/wordprocessingShape" mc:Ignorable="w14 w15 w16se w16cid w16 w16cex wp14">
+<w:footnotes xmlns:wpc="http://schemas.microsoft.com/office/word/2010/wordprocessingCanvas" xmlns:cx="http://schemas.microsoft.com/office/drawing/2014/chartex" xmlns:cx1="http://schemas.microsoft.com/office/drawing/2015/9/8/chartex" xmlns:cx2="http://schemas.microsoft.com/office/drawing/2015/10/21/chartex" xmlns:cx3="http://schemas.microsoft.com/office/drawing/2016/5/9/chartex" xmlns:cx4="http://schemas.microsoft.com/office/drawing/2016/5/10/chartex" xmlns:cx5="http://schemas.microsoft.com/office/drawing/2016/5/11/chartex" xmlns:cx6="http://schemas.microsoft.com/office/drawing/2016/5/12/chartex" xmlns:cx7="http://schemas.microsoft.com/office/drawing/2016/5/13/chartex" xmlns:cx8="http://schemas.microsoft.com/office/drawing/2016/5/14/chartex" xmlns:mc="http://schemas.openxmlformats.org/markup-compatibility/2006" xmlns:aink="http://schemas.microsoft.com/office/drawing/2016/ink" xmlns:am3d="http://schemas.microsoft.com/office/drawing/2017/model3d" xmlns:o="urn:schemas-microsoft-com:office:office" xmlns:r="http://schemas.openxmlformats.org/officeDocument/2006/relationships" xmlns:m="http://schemas.openxmlformats.org/officeDocument/2006/math" xmlns:v="urn:schemas-microsoft-com:vml" xmlns:wp14="http://schemas.microsoft.com/office/word/2010/wordprocessingDrawing" xmlns:wp="http://schemas.openxmlformats.org/drawingml/2006/wordprocessingDrawing" xmlns:w10="urn:schemas-microsoft-com:office:word" xmlns:w="http://schemas.openxmlformats.org/wordprocessingml/2006/main" xmlns:w14="http://schemas.microsoft.com/office/word/2010/wordml" xmlns:w15="http://schemas.microsoft.com/office/word/2012/wordml" xmlns:w16cex="http://schemas.microsoft.com/office/word/2018/wordml/cex" xmlns:w16cid="http://schemas.microsoft.com/office/word/2016/wordml/cid" xmlns:w16="http://schemas.microsoft.com/office/word/2018/wordml" xmlns:w16sdtdh="http://schemas.microsoft.com/office/word/2020/wordml/sdtdatahash" xmlns:w16se="http://schemas.microsoft.com/office/word/2015/wordml/symex" xmlns:wpg="http://schemas.microsoft.com/office/word/2010/wordprocessingGroup" xmlns:wpi="http://schemas.microsoft.com/office/word/2010/wordprocessingInk" xmlns:wne="http://schemas.microsoft.com/office/word/2006/wordml" xmlns:wps="http://schemas.microsoft.com/office/word/2010/wordprocessingShape" mc:Ignorable="w14 w15 w16se w16cid w16 w16cex w16sdtdh wp14">
   <w:footnote w:type="separator" w:id="-1">
     <w:p>
       <w:r>
@@ -3643,7 +3612,7 @@
 </file>
 
 <file path=word/numbering.xml><?xml version="1.0" encoding="utf-8"?>
-<w:numbering xmlns:wpc="http://schemas.microsoft.com/office/word/2010/wordprocessingCanvas" xmlns:cx="http://schemas.microsoft.com/office/drawing/2014/chartex" xmlns:cx1="http://schemas.microsoft.com/office/drawing/2015/9/8/chartex" xmlns:cx2="http://schemas.microsoft.com/office/drawing/2015/10/21/chartex" xmlns:cx3="http://schemas.microsoft.com/office/drawing/2016/5/9/chartex" xmlns:cx4="http://schemas.microsoft.com/office/drawing/2016/5/10/chartex" xmlns:cx5="http://schemas.microsoft.com/office/drawing/2016/5/11/chartex" xmlns:cx6="http://schemas.microsoft.com/office/drawing/2016/5/12/chartex" xmlns:cx7="http://schemas.microsoft.com/office/drawing/2016/5/13/chartex" xmlns:cx8="http://schemas.microsoft.com/office/drawing/2016/5/14/chartex" xmlns:mc="http://schemas.openxmlformats.org/markup-compatibility/2006" xmlns:aink="http://schemas.microsoft.com/office/drawing/2016/ink" xmlns:am3d="http://schemas.microsoft.com/office/drawing/2017/model3d" xmlns:o="urn:schemas-microsoft-com:office:office" xmlns:r="http://schemas.openxmlformats.org/officeDocument/2006/relationships" xmlns:m="http://schemas.openxmlformats.org/officeDocument/2006/math" xmlns:v="urn:schemas-microsoft-com:vml" xmlns:wp14="http://schemas.microsoft.com/office/word/2010/wordprocessingDrawing" xmlns:wp="http://schemas.openxmlformats.org/drawingml/2006/wordprocessingDrawing" xmlns:w10="urn:schemas-microsoft-com:office:word" xmlns:w="http://schemas.openxmlformats.org/wordprocessingml/2006/main" xmlns:w14="http://schemas.microsoft.com/office/word/2010/wordml" xmlns:w15="http://schemas.microsoft.com/office/word/2012/wordml" xmlns:w16cex="http://schemas.microsoft.com/office/word/2018/wordml/cex" xmlns:w16cid="http://schemas.microsoft.com/office/word/2016/wordml/cid" xmlns:w16="http://schemas.microsoft.com/office/word/2018/wordml" xmlns:w16se="http://schemas.microsoft.com/office/word/2015/wordml/symex" xmlns:wpg="http://schemas.microsoft.com/office/word/2010/wordprocessingGroup" xmlns:wpi="http://schemas.microsoft.com/office/word/2010/wordprocessingInk" xmlns:wne="http://schemas.microsoft.com/office/word/2006/wordml" xmlns:wps="http://schemas.microsoft.com/office/word/2010/wordprocessingShape" mc:Ignorable="w14 w15 w16se w16cid w16 w16cex wp14">
+<w:numbering xmlns:wpc="http://schemas.microsoft.com/office/word/2010/wordprocessingCanvas" xmlns:cx="http://schemas.microsoft.com/office/drawing/2014/chartex" xmlns:cx1="http://schemas.microsoft.com/office/drawing/2015/9/8/chartex" xmlns:cx2="http://schemas.microsoft.com/office/drawing/2015/10/21/chartex" xmlns:cx3="http://schemas.microsoft.com/office/drawing/2016/5/9/chartex" xmlns:cx4="http://schemas.microsoft.com/office/drawing/2016/5/10/chartex" xmlns:cx5="http://schemas.microsoft.com/office/drawing/2016/5/11/chartex" xmlns:cx6="http://schemas.microsoft.com/office/drawing/2016/5/12/chartex" xmlns:cx7="http://schemas.microsoft.com/office/drawing/2016/5/13/chartex" xmlns:cx8="http://schemas.microsoft.com/office/drawing/2016/5/14/chartex" xmlns:mc="http://schemas.openxmlformats.org/markup-compatibility/2006" xmlns:aink="http://schemas.microsoft.com/office/drawing/2016/ink" xmlns:am3d="http://schemas.microsoft.com/office/drawing/2017/model3d" xmlns:o="urn:schemas-microsoft-com:office:office" xmlns:r="http://schemas.openxmlformats.org/officeDocument/2006/relationships" xmlns:m="http://schemas.openxmlformats.org/officeDocument/2006/math" xmlns:v="urn:schemas-microsoft-com:vml" xmlns:wp14="http://schemas.microsoft.com/office/word/2010/wordprocessingDrawing" xmlns:wp="http://schemas.openxmlformats.org/drawingml/2006/wordprocessingDrawing" xmlns:w10="urn:schemas-microsoft-com:office:word" xmlns:w="http://schemas.openxmlformats.org/wordprocessingml/2006/main" xmlns:w14="http://schemas.microsoft.com/office/word/2010/wordml" xmlns:w15="http://schemas.microsoft.com/office/word/2012/wordml" xmlns:w16cex="http://schemas.microsoft.com/office/word/2018/wordml/cex" xmlns:w16cid="http://schemas.microsoft.com/office/word/2016/wordml/cid" xmlns:w16="http://schemas.microsoft.com/office/word/2018/wordml" xmlns:w16sdtdh="http://schemas.microsoft.com/office/word/2020/wordml/sdtdatahash" xmlns:w16se="http://schemas.microsoft.com/office/word/2015/wordml/symex" xmlns:wpg="http://schemas.microsoft.com/office/word/2010/wordprocessingGroup" xmlns:wpi="http://schemas.microsoft.com/office/word/2010/wordprocessingInk" xmlns:wne="http://schemas.microsoft.com/office/word/2006/wordml" xmlns:wps="http://schemas.microsoft.com/office/word/2010/wordprocessingShape" mc:Ignorable="w14 w15 w16se w16cid w16 w16cex w16sdtdh wp14">
   <w:abstractNum w:abstractNumId="0" w15:restartNumberingAfterBreak="0">
     <w:nsid w:val="043E7657"/>
     <w:multiLevelType w:val="hybridMultilevel"/>
@@ -6814,6 +6783,119 @@
     </w:lvl>
   </w:abstractNum>
   <w:abstractNum w:abstractNumId="29" w15:restartNumberingAfterBreak="0">
+    <w:nsid w:val="5C5E3B67"/>
+    <w:multiLevelType w:val="hybridMultilevel"/>
+    <w:tmpl w:val="342A9EDE"/>
+    <w:lvl w:ilvl="0" w:tplc="08090001">
+      <w:start w:val="1"/>
+      <w:numFmt w:val="bullet"/>
+      <w:lvlText w:val=""/>
+      <w:lvlJc w:val="left"/>
+      <w:pPr>
+        <w:ind w:left="720" w:hanging="360"/>
+      </w:pPr>
+      <w:rPr>
+        <w:rFonts w:ascii="Symbol" w:hAnsi="Symbol" w:hint="default"/>
+      </w:rPr>
+    </w:lvl>
+    <w:lvl w:ilvl="1" w:tplc="08090003" w:tentative="1">
+      <w:start w:val="1"/>
+      <w:numFmt w:val="bullet"/>
+      <w:lvlText w:val="o"/>
+      <w:lvlJc w:val="left"/>
+      <w:pPr>
+        <w:ind w:left="1440" w:hanging="360"/>
+      </w:pPr>
+      <w:rPr>
+        <w:rFonts w:ascii="Courier New" w:hAnsi="Courier New" w:cs="Courier New" w:hint="default"/>
+      </w:rPr>
+    </w:lvl>
+    <w:lvl w:ilvl="2" w:tplc="08090005" w:tentative="1">
+      <w:start w:val="1"/>
+      <w:numFmt w:val="bullet"/>
+      <w:lvlText w:val=""/>
+      <w:lvlJc w:val="left"/>
+      <w:pPr>
+        <w:ind w:left="2160" w:hanging="360"/>
+      </w:pPr>
+      <w:rPr>
+        <w:rFonts w:ascii="Wingdings" w:hAnsi="Wingdings" w:hint="default"/>
+      </w:rPr>
+    </w:lvl>
+    <w:lvl w:ilvl="3" w:tplc="08090001" w:tentative="1">
+      <w:start w:val="1"/>
+      <w:numFmt w:val="bullet"/>
+      <w:lvlText w:val=""/>
+      <w:lvlJc w:val="left"/>
+      <w:pPr>
+        <w:ind w:left="2880" w:hanging="360"/>
+      </w:pPr>
+      <w:rPr>
+        <w:rFonts w:ascii="Symbol" w:hAnsi="Symbol" w:hint="default"/>
+      </w:rPr>
+    </w:lvl>
+    <w:lvl w:ilvl="4" w:tplc="08090003" w:tentative="1">
+      <w:start w:val="1"/>
+      <w:numFmt w:val="bullet"/>
+      <w:lvlText w:val="o"/>
+      <w:lvlJc w:val="left"/>
+      <w:pPr>
+        <w:ind w:left="3600" w:hanging="360"/>
+      </w:pPr>
+      <w:rPr>
+        <w:rFonts w:ascii="Courier New" w:hAnsi="Courier New" w:cs="Courier New" w:hint="default"/>
+      </w:rPr>
+    </w:lvl>
+    <w:lvl w:ilvl="5" w:tplc="08090005" w:tentative="1">
+      <w:start w:val="1"/>
+      <w:numFmt w:val="bullet"/>
+      <w:lvlText w:val=""/>
+      <w:lvlJc w:val="left"/>
+      <w:pPr>
+        <w:ind w:left="4320" w:hanging="360"/>
+      </w:pPr>
+      <w:rPr>
+        <w:rFonts w:ascii="Wingdings" w:hAnsi="Wingdings" w:hint="default"/>
+      </w:rPr>
+    </w:lvl>
+    <w:lvl w:ilvl="6" w:tplc="08090001" w:tentative="1">
+      <w:start w:val="1"/>
+      <w:numFmt w:val="bullet"/>
+      <w:lvlText w:val=""/>
+      <w:lvlJc w:val="left"/>
+      <w:pPr>
+        <w:ind w:left="5040" w:hanging="360"/>
+      </w:pPr>
+      <w:rPr>
+        <w:rFonts w:ascii="Symbol" w:hAnsi="Symbol" w:hint="default"/>
+      </w:rPr>
+    </w:lvl>
+    <w:lvl w:ilvl="7" w:tplc="08090003" w:tentative="1">
+      <w:start w:val="1"/>
+      <w:numFmt w:val="bullet"/>
+      <w:lvlText w:val="o"/>
+      <w:lvlJc w:val="left"/>
+      <w:pPr>
+        <w:ind w:left="5760" w:hanging="360"/>
+      </w:pPr>
+      <w:rPr>
+        <w:rFonts w:ascii="Courier New" w:hAnsi="Courier New" w:cs="Courier New" w:hint="default"/>
+      </w:rPr>
+    </w:lvl>
+    <w:lvl w:ilvl="8" w:tplc="08090005" w:tentative="1">
+      <w:start w:val="1"/>
+      <w:numFmt w:val="bullet"/>
+      <w:lvlText w:val=""/>
+      <w:lvlJc w:val="left"/>
+      <w:pPr>
+        <w:ind w:left="6480" w:hanging="360"/>
+      </w:pPr>
+      <w:rPr>
+        <w:rFonts w:ascii="Wingdings" w:hAnsi="Wingdings" w:hint="default"/>
+      </w:rPr>
+    </w:lvl>
+  </w:abstractNum>
+  <w:abstractNum w:abstractNumId="30" w15:restartNumberingAfterBreak="0">
     <w:nsid w:val="5F661C7F"/>
     <w:multiLevelType w:val="hybridMultilevel"/>
     <w:tmpl w:val="FFFFFFFF"/>
@@ -6926,7 +7008,7 @@
       </w:rPr>
     </w:lvl>
   </w:abstractNum>
-  <w:abstractNum w:abstractNumId="30" w15:restartNumberingAfterBreak="0">
+  <w:abstractNum w:abstractNumId="31" w15:restartNumberingAfterBreak="0">
     <w:nsid w:val="62906E68"/>
     <w:multiLevelType w:val="hybridMultilevel"/>
     <w:tmpl w:val="B2FE578A"/>
@@ -7039,7 +7121,7 @@
       </w:rPr>
     </w:lvl>
   </w:abstractNum>
-  <w:abstractNum w:abstractNumId="31" w15:restartNumberingAfterBreak="0">
+  <w:abstractNum w:abstractNumId="32" w15:restartNumberingAfterBreak="0">
     <w:nsid w:val="634E6780"/>
     <w:multiLevelType w:val="hybridMultilevel"/>
     <w:tmpl w:val="FFFFFFFF"/>
@@ -7152,7 +7234,7 @@
       </w:rPr>
     </w:lvl>
   </w:abstractNum>
-  <w:abstractNum w:abstractNumId="32" w15:restartNumberingAfterBreak="0">
+  <w:abstractNum w:abstractNumId="33" w15:restartNumberingAfterBreak="0">
     <w:nsid w:val="69535E6B"/>
     <w:multiLevelType w:val="multilevel"/>
     <w:tmpl w:val="FFFFFFFF"/>
@@ -7238,7 +7320,7 @@
       </w:pPr>
     </w:lvl>
   </w:abstractNum>
-  <w:abstractNum w:abstractNumId="33" w15:restartNumberingAfterBreak="0">
+  <w:abstractNum w:abstractNumId="34" w15:restartNumberingAfterBreak="0">
     <w:nsid w:val="699243DE"/>
     <w:multiLevelType w:val="hybridMultilevel"/>
     <w:tmpl w:val="B420B152"/>
@@ -7324,7 +7406,7 @@
       </w:pPr>
     </w:lvl>
   </w:abstractNum>
-  <w:abstractNum w:abstractNumId="34" w15:restartNumberingAfterBreak="0">
+  <w:abstractNum w:abstractNumId="35" w15:restartNumberingAfterBreak="0">
     <w:nsid w:val="6B4E4F8E"/>
     <w:multiLevelType w:val="hybridMultilevel"/>
     <w:tmpl w:val="FFFFFFFF"/>
@@ -7437,7 +7519,7 @@
       </w:rPr>
     </w:lvl>
   </w:abstractNum>
-  <w:abstractNum w:abstractNumId="35" w15:restartNumberingAfterBreak="0">
+  <w:abstractNum w:abstractNumId="36" w15:restartNumberingAfterBreak="0">
     <w:nsid w:val="6B974020"/>
     <w:multiLevelType w:val="hybridMultilevel"/>
     <w:tmpl w:val="BA6E90DE"/>
@@ -7550,7 +7632,7 @@
       </w:rPr>
     </w:lvl>
   </w:abstractNum>
-  <w:abstractNum w:abstractNumId="36" w15:restartNumberingAfterBreak="0">
+  <w:abstractNum w:abstractNumId="37" w15:restartNumberingAfterBreak="0">
     <w:nsid w:val="6C095659"/>
     <w:multiLevelType w:val="hybridMultilevel"/>
     <w:tmpl w:val="FFFFFFFF"/>
@@ -7663,7 +7745,7 @@
       </w:rPr>
     </w:lvl>
   </w:abstractNum>
-  <w:abstractNum w:abstractNumId="37" w15:restartNumberingAfterBreak="0">
+  <w:abstractNum w:abstractNumId="38" w15:restartNumberingAfterBreak="0">
     <w:nsid w:val="6D7F6096"/>
     <w:multiLevelType w:val="hybridMultilevel"/>
     <w:tmpl w:val="FFFFFFFF"/>
@@ -7776,7 +7858,7 @@
       </w:rPr>
     </w:lvl>
   </w:abstractNum>
-  <w:abstractNum w:abstractNumId="38" w15:restartNumberingAfterBreak="0">
+  <w:abstractNum w:abstractNumId="39" w15:restartNumberingAfterBreak="0">
     <w:nsid w:val="748E402F"/>
     <w:multiLevelType w:val="hybridMultilevel"/>
     <w:tmpl w:val="FFFFFFFF"/>
@@ -7889,7 +7971,7 @@
       </w:rPr>
     </w:lvl>
   </w:abstractNum>
-  <w:abstractNum w:abstractNumId="39" w15:restartNumberingAfterBreak="0">
+  <w:abstractNum w:abstractNumId="40" w15:restartNumberingAfterBreak="0">
     <w:nsid w:val="74C16E8A"/>
     <w:multiLevelType w:val="hybridMultilevel"/>
     <w:tmpl w:val="FFFFFFFF"/>
@@ -8002,7 +8084,7 @@
       </w:rPr>
     </w:lvl>
   </w:abstractNum>
-  <w:abstractNum w:abstractNumId="40" w15:restartNumberingAfterBreak="0">
+  <w:abstractNum w:abstractNumId="41" w15:restartNumberingAfterBreak="0">
     <w:nsid w:val="77901723"/>
     <w:multiLevelType w:val="hybridMultilevel"/>
     <w:tmpl w:val="FFFFFFFF"/>
@@ -8115,7 +8197,7 @@
       </w:rPr>
     </w:lvl>
   </w:abstractNum>
-  <w:abstractNum w:abstractNumId="41" w15:restartNumberingAfterBreak="0">
+  <w:abstractNum w:abstractNumId="42" w15:restartNumberingAfterBreak="0">
     <w:nsid w:val="7F0C469E"/>
     <w:multiLevelType w:val="hybridMultilevel"/>
     <w:tmpl w:val="A54AA3EA"/>
@@ -8201,7 +8283,7 @@
       </w:pPr>
     </w:lvl>
   </w:abstractNum>
-  <w:abstractNum w:abstractNumId="42" w15:restartNumberingAfterBreak="0">
+  <w:abstractNum w:abstractNumId="43" w15:restartNumberingAfterBreak="0">
     <w:nsid w:val="7F7A34DA"/>
     <w:multiLevelType w:val="hybridMultilevel"/>
     <w:tmpl w:val="FFFFFFFF"/>
@@ -8330,7 +8412,7 @@
     <w:abstractNumId w:val="14"/>
   </w:num>
   <w:num w:numId="6">
-    <w:abstractNumId w:val="33"/>
+    <w:abstractNumId w:val="34"/>
   </w:num>
   <w:num w:numId="7">
     <w:abstractNumId w:val="24"/>
@@ -8339,13 +8421,13 @@
     <w:abstractNumId w:val="21"/>
   </w:num>
   <w:num w:numId="9">
-    <w:abstractNumId w:val="35"/>
+    <w:abstractNumId w:val="36"/>
   </w:num>
   <w:num w:numId="10">
     <w:abstractNumId w:val="13"/>
   </w:num>
   <w:num w:numId="11">
-    <w:abstractNumId w:val="29"/>
+    <w:abstractNumId w:val="30"/>
   </w:num>
   <w:num w:numId="12">
     <w:abstractNumId w:val="17"/>
@@ -8354,7 +8436,7 @@
     <w:abstractNumId w:val="5"/>
   </w:num>
   <w:num w:numId="14">
-    <w:abstractNumId w:val="34"/>
+    <w:abstractNumId w:val="35"/>
   </w:num>
   <w:num w:numId="15">
     <w:abstractNumId w:val="12"/>
@@ -8369,22 +8451,22 @@
     <w:abstractNumId w:val="22"/>
   </w:num>
   <w:num w:numId="19">
-    <w:abstractNumId w:val="31"/>
+    <w:abstractNumId w:val="32"/>
   </w:num>
   <w:num w:numId="20">
-    <w:abstractNumId w:val="42"/>
+    <w:abstractNumId w:val="43"/>
   </w:num>
   <w:num w:numId="21">
     <w:abstractNumId w:val="28"/>
   </w:num>
   <w:num w:numId="22">
-    <w:abstractNumId w:val="40"/>
+    <w:abstractNumId w:val="41"/>
   </w:num>
   <w:num w:numId="23">
-    <w:abstractNumId w:val="36"/>
+    <w:abstractNumId w:val="37"/>
   </w:num>
   <w:num w:numId="24">
-    <w:abstractNumId w:val="32"/>
+    <w:abstractNumId w:val="33"/>
   </w:num>
   <w:num w:numId="25">
     <w:abstractNumId w:val="23"/>
@@ -8399,16 +8481,16 @@
     <w:abstractNumId w:val="2"/>
   </w:num>
   <w:num w:numId="29">
-    <w:abstractNumId w:val="39"/>
+    <w:abstractNumId w:val="40"/>
   </w:num>
   <w:num w:numId="30">
-    <w:abstractNumId w:val="38"/>
+    <w:abstractNumId w:val="39"/>
   </w:num>
   <w:num w:numId="31">
     <w:abstractNumId w:val="7"/>
   </w:num>
   <w:num w:numId="32">
-    <w:abstractNumId w:val="37"/>
+    <w:abstractNumId w:val="38"/>
   </w:num>
   <w:num w:numId="33">
     <w:abstractNumId w:val="18"/>
@@ -8423,7 +8505,7 @@
     <w:abstractNumId w:val="26"/>
   </w:num>
   <w:num w:numId="37">
-    <w:abstractNumId w:val="30"/>
+    <w:abstractNumId w:val="31"/>
   </w:num>
   <w:num w:numId="38">
     <w:abstractNumId w:val="0"/>
@@ -8438,17 +8520,20 @@
     <w:abstractNumId w:val="3"/>
   </w:num>
   <w:num w:numId="42">
-    <w:abstractNumId w:val="41"/>
+    <w:abstractNumId w:val="42"/>
   </w:num>
   <w:num w:numId="43">
     <w:abstractNumId w:val="25"/>
+  </w:num>
+  <w:num w:numId="44">
+    <w:abstractNumId w:val="29"/>
   </w:num>
   <w:numIdMacAtCleanup w:val="23"/>
 </w:numbering>
 </file>
 
 <file path=word/styles.xml><?xml version="1.0" encoding="utf-8"?>
-<w:styles xmlns:mc="http://schemas.openxmlformats.org/markup-compatibility/2006" xmlns:r="http://schemas.openxmlformats.org/officeDocument/2006/relationships" xmlns:w="http://schemas.openxmlformats.org/wordprocessingml/2006/main" xmlns:w14="http://schemas.microsoft.com/office/word/2010/wordml" xmlns:w15="http://schemas.microsoft.com/office/word/2012/wordml" xmlns:w16cex="http://schemas.microsoft.com/office/word/2018/wordml/cex" xmlns:w16cid="http://schemas.microsoft.com/office/word/2016/wordml/cid" xmlns:w16="http://schemas.microsoft.com/office/word/2018/wordml" xmlns:w16se="http://schemas.microsoft.com/office/word/2015/wordml/symex" mc:Ignorable="w14 w15 w16se w16cid w16 w16cex">
+<w:styles xmlns:mc="http://schemas.openxmlformats.org/markup-compatibility/2006" xmlns:r="http://schemas.openxmlformats.org/officeDocument/2006/relationships" xmlns:w="http://schemas.openxmlformats.org/wordprocessingml/2006/main" xmlns:w14="http://schemas.microsoft.com/office/word/2010/wordml" xmlns:w15="http://schemas.microsoft.com/office/word/2012/wordml" xmlns:w16cex="http://schemas.microsoft.com/office/word/2018/wordml/cex" xmlns:w16cid="http://schemas.microsoft.com/office/word/2016/wordml/cid" xmlns:w16="http://schemas.microsoft.com/office/word/2018/wordml" xmlns:w16sdtdh="http://schemas.microsoft.com/office/word/2020/wordml/sdtdatahash" xmlns:w16se="http://schemas.microsoft.com/office/word/2015/wordml/symex" mc:Ignorable="w14 w15 w16se w16cid w16 w16cex w16sdtdh">
   <w:docDefaults>
     <w:rPrDefault>
       <w:rPr>
@@ -9306,6 +9391,16 @@
       <w:shd w:val="clear" w:color="auto" w:fill="E1DFDD"/>
     </w:rPr>
   </w:style>
+  <w:style w:type="character" w:customStyle="1" w:styleId="normaltextrun">
+    <w:name w:val="normaltextrun"/>
+    <w:basedOn w:val="DefaultParagraphFont"/>
+    <w:rsid w:val="00E21202"/>
+  </w:style>
+  <w:style w:type="character" w:customStyle="1" w:styleId="eop">
+    <w:name w:val="eop"/>
+    <w:basedOn w:val="DefaultParagraphFont"/>
+    <w:rsid w:val="00E21202"/>
+  </w:style>
 </w:styles>
 </file>
 
@@ -9604,6 +9699,35 @@
 </file>
 
 <file path=customXml/item1.xml><?xml version="1.0" encoding="utf-8"?>
+<p:properties xmlns:p="http://schemas.microsoft.com/office/2006/metadata/properties" xmlns:xsi="http://www.w3.org/2001/XMLSchema-instance" xmlns:pc="http://schemas.microsoft.com/office/infopath/2007/PartnerControls">
+  <documentManagement>
+    <SharedWithUsers xmlns="b1122d17-1eb9-4eb0-a3f2-32088428e095">
+      <UserInfo>
+        <DisplayName>Deborah Drummond</DisplayName>
+        <AccountId>480</AccountId>
+        <AccountType/>
+      </UserInfo>
+      <UserInfo>
+        <DisplayName>Michael Guy</DisplayName>
+        <AccountId>477</AccountId>
+        <AccountType/>
+      </UserInfo>
+      <UserInfo>
+        <DisplayName>Emma Horsley</DisplayName>
+        <AccountId>428</AccountId>
+        <AccountType/>
+      </UserInfo>
+      <UserInfo>
+        <DisplayName>Rebecca Hopgood</DisplayName>
+        <AccountId>317</AccountId>
+        <AccountType/>
+      </UserInfo>
+    </SharedWithUsers>
+  </documentManagement>
+</p:properties>
+</file>
+
+<file path=customXml/item2.xml><?xml version="1.0" encoding="utf-8"?>
 <?mso-contentType ?>
 <FormTemplates xmlns="http://schemas.microsoft.com/sharepoint/v3/contenttype/forms">
   <Display>DocumentLibraryForm</Display>
@@ -9612,7 +9736,7 @@
 </FormTemplates>
 </file>
 
-<file path=customXml/item2.xml><?xml version="1.0" encoding="utf-8"?>
+<file path=customXml/item3.xml><?xml version="1.0" encoding="utf-8"?>
 <ct:contentTypeSchema xmlns:ct="http://schemas.microsoft.com/office/2006/metadata/contentType" xmlns:ma="http://schemas.microsoft.com/office/2006/metadata/properties/metaAttributes" ct:_="" ma:_="" ma:contentTypeName="Document" ma:contentTypeID="0x010100C6B2CD7596660D4CAFDAA8F8A24FEDE8" ma:contentTypeVersion="12" ma:contentTypeDescription="Create a new document." ma:contentTypeScope="" ma:versionID="1b20aa86199c146b0003c35512c01904">
   <xsd:schema xmlns:xsd="http://www.w3.org/2001/XMLSchema" xmlns:xs="http://www.w3.org/2001/XMLSchema" xmlns:p="http://schemas.microsoft.com/office/2006/metadata/properties" xmlns:ns2="ca0b67df-6726-4293-a850-542d2cf7645f" xmlns:ns3="b1122d17-1eb9-4eb0-a3f2-32088428e095" targetNamespace="http://schemas.microsoft.com/office/2006/metadata/properties" ma:root="true" ma:fieldsID="55cd189c6947d0fa687503c2d10bdc16" ns2:_="" ns3:_="">
     <xsd:import namespace="ca0b67df-6726-4293-a850-542d2cf7645f"/>
@@ -9829,36 +9953,17 @@
 </ct:contentTypeSchema>
 </file>
 
-<file path=customXml/item3.xml><?xml version="1.0" encoding="utf-8"?>
-<p:properties xmlns:p="http://schemas.microsoft.com/office/2006/metadata/properties" xmlns:xsi="http://www.w3.org/2001/XMLSchema-instance" xmlns:pc="http://schemas.microsoft.com/office/infopath/2007/PartnerControls">
-  <documentManagement>
-    <SharedWithUsers xmlns="b1122d17-1eb9-4eb0-a3f2-32088428e095">
-      <UserInfo>
-        <DisplayName>Deborah Drummond</DisplayName>
-        <AccountId>480</AccountId>
-        <AccountType/>
-      </UserInfo>
-      <UserInfo>
-        <DisplayName>Michael Guy</DisplayName>
-        <AccountId>477</AccountId>
-        <AccountType/>
-      </UserInfo>
-      <UserInfo>
-        <DisplayName>Emma Horsley</DisplayName>
-        <AccountId>428</AccountId>
-        <AccountType/>
-      </UserInfo>
-      <UserInfo>
-        <DisplayName>Rebecca Hopgood</DisplayName>
-        <AccountId>317</AccountId>
-        <AccountType/>
-      </UserInfo>
-    </SharedWithUsers>
-  </documentManagement>
-</p:properties>
+<file path=customXml/itemProps1.xml><?xml version="1.0" encoding="utf-8"?>
+<ds:datastoreItem xmlns:ds="http://schemas.openxmlformats.org/officeDocument/2006/customXml" ds:itemID="{11BE094B-392D-43C1-9D64-54504E790DC6}">
+  <ds:schemaRefs>
+    <ds:schemaRef ds:uri="http://schemas.microsoft.com/office/2006/metadata/properties"/>
+    <ds:schemaRef ds:uri="http://schemas.microsoft.com/office/infopath/2007/PartnerControls"/>
+    <ds:schemaRef ds:uri="b1122d17-1eb9-4eb0-a3f2-32088428e095"/>
+  </ds:schemaRefs>
+</ds:datastoreItem>
 </file>
 
-<file path=customXml/itemProps1.xml><?xml version="1.0" encoding="utf-8"?>
+<file path=customXml/itemProps2.xml><?xml version="1.0" encoding="utf-8"?>
 <ds:datastoreItem xmlns:ds="http://schemas.openxmlformats.org/officeDocument/2006/customXml" ds:itemID="{A3BACA42-86DF-42EA-BDCD-1334A107E266}">
   <ds:schemaRefs>
     <ds:schemaRef ds:uri="http://schemas.microsoft.com/sharepoint/v3/contenttype/forms"/>
@@ -9866,7 +9971,7 @@
 </ds:datastoreItem>
 </file>
 
-<file path=customXml/itemProps2.xml><?xml version="1.0" encoding="utf-8"?>
+<file path=customXml/itemProps3.xml><?xml version="1.0" encoding="utf-8"?>
 <ds:datastoreItem xmlns:ds="http://schemas.openxmlformats.org/officeDocument/2006/customXml" ds:itemID="{20908A2A-BECD-4BF2-9032-1F8372691554}">
   <ds:schemaRefs>
     <ds:schemaRef ds:uri="http://schemas.microsoft.com/office/2006/metadata/contentType"/>
@@ -9883,14 +9988,4 @@
     <ds:schemaRef ds:uri="http://schemas.microsoft.com/internal/obd"/>
   </ds:schemaRefs>
 </ds:datastoreItem>
-</file>
-
-<file path=customXml/itemProps3.xml><?xml version="1.0" encoding="utf-8"?>
-<ds:datastoreItem xmlns:ds="http://schemas.openxmlformats.org/officeDocument/2006/customXml" ds:itemID="{11BE094B-392D-43C1-9D64-54504E790DC6}">
-  <ds:schemaRefs>
-    <ds:schemaRef ds:uri="http://schemas.microsoft.com/office/2006/metadata/properties"/>
-    <ds:schemaRef ds:uri="http://schemas.microsoft.com/office/infopath/2007/PartnerControls"/>
-    <ds:schemaRef ds:uri="b1122d17-1eb9-4eb0-a3f2-32088428e095"/>
-  </ds:schemaRefs>
-</ds:datastoreItem>
 </file>
</xml_diff>

<commit_message>
updated HTML and Word version of Terms and Conditions to include more information about Addition Grant Conditions
</commit_message>
<xml_diff>
--- a/public/terms_and_conditions/Applicant only National Lottery Heritage Fund terms and conditions for £10,000 to £100,000.docx
+++ b/public/terms_and_conditions/Applicant only National Lottery Heritage Fund terms and conditions for £10,000 to £100,000.docx
@@ -3484,7 +3484,99 @@
           <w:shd w:val="clear" w:color="auto" w:fill="FFFFFF"/>
           <w:lang w:eastAsia="en-GB"/>
         </w:rPr>
-        <w:t>I confirm that we will keep to the terms and conditions, Standard Terms of Grant, and any Additional conditions, or in any bespoke contract prepared specifically for the Project. </w:t>
+        <w:t xml:space="preserve">I confirm that we will keep to the terms and conditions, Standard Terms of Grant, and </w:t>
+      </w:r>
+      <w:r>
+        <w:rPr>
+          <w:rFonts w:eastAsia="Times New Roman"/>
+          <w:color w:val="000000"/>
+          <w:shd w:val="clear" w:color="auto" w:fill="FFFFFF"/>
+          <w:lang w:eastAsia="en-GB"/>
+        </w:rPr>
+        <w:t>will take any actions</w:t>
+      </w:r>
+      <w:r>
+        <w:rPr>
+          <w:rFonts w:eastAsia="Times New Roman"/>
+          <w:color w:val="000000"/>
+          <w:shd w:val="clear" w:color="auto" w:fill="FFFFFF"/>
+          <w:lang w:eastAsia="en-GB"/>
+        </w:rPr>
+        <w:t xml:space="preserve"> that are required in accordance with</w:t>
+      </w:r>
+      <w:r>
+        <w:rPr>
+          <w:rFonts w:eastAsia="Times New Roman"/>
+          <w:color w:val="000000"/>
+          <w:shd w:val="clear" w:color="auto" w:fill="FFFFFF"/>
+          <w:lang w:eastAsia="en-GB"/>
+        </w:rPr>
+        <w:t xml:space="preserve"> Additional </w:t>
+      </w:r>
+      <w:r>
+        <w:rPr>
+          <w:rFonts w:eastAsia="Times New Roman"/>
+          <w:color w:val="000000"/>
+          <w:shd w:val="clear" w:color="auto" w:fill="FFFFFF"/>
+          <w:lang w:eastAsia="en-GB"/>
+        </w:rPr>
+        <w:t>Grant C</w:t>
+      </w:r>
+      <w:r>
+        <w:rPr>
+          <w:rFonts w:eastAsia="Times New Roman"/>
+          <w:color w:val="000000"/>
+          <w:shd w:val="clear" w:color="auto" w:fill="FFFFFF"/>
+          <w:lang w:eastAsia="en-GB"/>
+        </w:rPr>
+        <w:t>onditions, </w:t>
+      </w:r>
+      <w:r>
+        <w:rPr>
+          <w:rFonts w:eastAsia="Times New Roman"/>
+          <w:color w:val="000000"/>
+          <w:shd w:val="clear" w:color="auto" w:fill="FFFFFF"/>
+          <w:lang w:eastAsia="en-GB"/>
+        </w:rPr>
+        <w:t>as referred to in the Terms</w:t>
+      </w:r>
+      <w:r>
+        <w:rPr>
+          <w:rFonts w:eastAsia="Times New Roman"/>
+          <w:color w:val="000000"/>
+          <w:shd w:val="clear" w:color="auto" w:fill="FFFFFF"/>
+          <w:lang w:eastAsia="en-GB"/>
+        </w:rPr>
+        <w:t xml:space="preserve"> and conditions of </w:t>
+      </w:r>
+      <w:proofErr w:type="spellStart"/>
+      <w:r>
+        <w:rPr>
+          <w:rFonts w:eastAsia="Times New Roman"/>
+          <w:color w:val="000000"/>
+          <w:shd w:val="clear" w:color="auto" w:fill="FFFFFF"/>
+          <w:lang w:eastAsia="en-GB"/>
+        </w:rPr>
+        <w:t>your</w:t>
+      </w:r>
+      <w:proofErr w:type="spellEnd"/>
+      <w:r>
+        <w:rPr>
+          <w:rFonts w:eastAsia="Times New Roman"/>
+          <w:color w:val="000000"/>
+          <w:shd w:val="clear" w:color="auto" w:fill="FFFFFF"/>
+          <w:lang w:eastAsia="en-GB"/>
+        </w:rPr>
+        <w:t xml:space="preserve"> Grant</w:t>
+      </w:r>
+      <w:r>
+        <w:rPr>
+          <w:rFonts w:eastAsia="Times New Roman"/>
+          <w:color w:val="000000"/>
+          <w:shd w:val="clear" w:color="auto" w:fill="FFFFFF"/>
+          <w:lang w:eastAsia="en-GB"/>
+        </w:rPr>
+        <w:t>. </w:t>
       </w:r>
     </w:p>
     <w:p/>
@@ -9699,6 +9791,15 @@
 </file>
 
 <file path=customXml/item1.xml><?xml version="1.0" encoding="utf-8"?>
+<?mso-contentType ?>
+<FormTemplates xmlns="http://schemas.microsoft.com/sharepoint/v3/contenttype/forms">
+  <Display>DocumentLibraryForm</Display>
+  <Edit>DocumentLibraryForm</Edit>
+  <New>DocumentLibraryForm</New>
+</FormTemplates>
+</file>
+
+<file path=customXml/item2.xml><?xml version="1.0" encoding="utf-8"?>
 <p:properties xmlns:p="http://schemas.microsoft.com/office/2006/metadata/properties" xmlns:xsi="http://www.w3.org/2001/XMLSchema-instance" xmlns:pc="http://schemas.microsoft.com/office/infopath/2007/PartnerControls">
   <documentManagement>
     <SharedWithUsers xmlns="b1122d17-1eb9-4eb0-a3f2-32088428e095">
@@ -9722,18 +9823,14 @@
         <AccountId>317</AccountId>
         <AccountType/>
       </UserInfo>
+      <UserInfo>
+        <DisplayName>Milicent Holman</DisplayName>
+        <AccountId>499</AccountId>
+        <AccountType/>
+      </UserInfo>
     </SharedWithUsers>
   </documentManagement>
 </p:properties>
-</file>
-
-<file path=customXml/item2.xml><?xml version="1.0" encoding="utf-8"?>
-<?mso-contentType ?>
-<FormTemplates xmlns="http://schemas.microsoft.com/sharepoint/v3/contenttype/forms">
-  <Display>DocumentLibraryForm</Display>
-  <Edit>DocumentLibraryForm</Edit>
-  <New>DocumentLibraryForm</New>
-</FormTemplates>
 </file>
 
 <file path=customXml/item3.xml><?xml version="1.0" encoding="utf-8"?>
@@ -9954,19 +10051,19 @@
 </file>
 
 <file path=customXml/itemProps1.xml><?xml version="1.0" encoding="utf-8"?>
+<ds:datastoreItem xmlns:ds="http://schemas.openxmlformats.org/officeDocument/2006/customXml" ds:itemID="{A3BACA42-86DF-42EA-BDCD-1334A107E266}">
+  <ds:schemaRefs>
+    <ds:schemaRef ds:uri="http://schemas.microsoft.com/sharepoint/v3/contenttype/forms"/>
+  </ds:schemaRefs>
+</ds:datastoreItem>
+</file>
+
+<file path=customXml/itemProps2.xml><?xml version="1.0" encoding="utf-8"?>
 <ds:datastoreItem xmlns:ds="http://schemas.openxmlformats.org/officeDocument/2006/customXml" ds:itemID="{11BE094B-392D-43C1-9D64-54504E790DC6}">
   <ds:schemaRefs>
     <ds:schemaRef ds:uri="http://schemas.microsoft.com/office/2006/metadata/properties"/>
     <ds:schemaRef ds:uri="http://schemas.microsoft.com/office/infopath/2007/PartnerControls"/>
     <ds:schemaRef ds:uri="b1122d17-1eb9-4eb0-a3f2-32088428e095"/>
-  </ds:schemaRefs>
-</ds:datastoreItem>
-</file>
-
-<file path=customXml/itemProps2.xml><?xml version="1.0" encoding="utf-8"?>
-<ds:datastoreItem xmlns:ds="http://schemas.openxmlformats.org/officeDocument/2006/customXml" ds:itemID="{A3BACA42-86DF-42EA-BDCD-1334A107E266}">
-  <ds:schemaRefs>
-    <ds:schemaRef ds:uri="http://schemas.microsoft.com/sharepoint/v3/contenttype/forms"/>
   </ds:schemaRefs>
 </ds:datastoreItem>
 </file>

</xml_diff>

<commit_message>
updated content with new agreements bullet point
</commit_message>
<xml_diff>
--- a/public/terms_and_conditions/Applicant only National Lottery Heritage Fund terms and conditions for £10,000 to £100,000.docx
+++ b/public/terms_and_conditions/Applicant only National Lottery Heritage Fund terms and conditions for £10,000 to £100,000.docx
@@ -3431,13 +3431,6 @@
     </w:p>
     <w:p>
       <w:pPr>
-        <w:rPr>
-          <w:rFonts w:eastAsiaTheme="minorEastAsia"/>
-        </w:rPr>
-      </w:pPr>
-    </w:p>
-    <w:p>
-      <w:pPr>
         <w:pStyle w:val="ListParagraph"/>
         <w:numPr>
           <w:ilvl w:val="0"/>
@@ -3463,7 +3456,6 @@
         <w:t>rant.</w:t>
       </w:r>
     </w:p>
-    <w:p/>
     <w:p>
       <w:pPr>
         <w:pStyle w:val="ListParagraph"/>
@@ -3547,9 +3539,8 @@
           <w:shd w:val="clear" w:color="auto" w:fill="FFFFFF"/>
           <w:lang w:eastAsia="en-GB"/>
         </w:rPr>
-        <w:t xml:space="preserve"> and conditions of </w:t>
-      </w:r>
-      <w:proofErr w:type="spellStart"/>
+        <w:t xml:space="preserve"> and conditions of your Grant</w:t>
+      </w:r>
       <w:r>
         <w:rPr>
           <w:rFonts w:eastAsia="Times New Roman"/>
@@ -3557,29 +3548,9 @@
           <w:shd w:val="clear" w:color="auto" w:fill="FFFFFF"/>
           <w:lang w:eastAsia="en-GB"/>
         </w:rPr>
-        <w:t>your</w:t>
-      </w:r>
-      <w:proofErr w:type="spellEnd"/>
-      <w:r>
-        <w:rPr>
-          <w:rFonts w:eastAsia="Times New Roman"/>
-          <w:color w:val="000000"/>
-          <w:shd w:val="clear" w:color="auto" w:fill="FFFFFF"/>
-          <w:lang w:eastAsia="en-GB"/>
-        </w:rPr>
-        <w:t xml:space="preserve"> Grant</w:t>
-      </w:r>
-      <w:r>
-        <w:rPr>
-          <w:rFonts w:eastAsia="Times New Roman"/>
-          <w:color w:val="000000"/>
-          <w:shd w:val="clear" w:color="auto" w:fill="FFFFFF"/>
-          <w:lang w:eastAsia="en-GB"/>
-        </w:rPr>
         <w:t>. </w:t>
       </w:r>
     </w:p>
-    <w:p/>
     <w:p>
       <w:pPr>
         <w:pStyle w:val="ListParagraph"/>
@@ -3601,7 +3572,6 @@
         <w:t>have supplied is true and correct and that anything I supply in future will be true and correct.</w:t>
       </w:r>
     </w:p>
-    <w:p/>
     <w:p>
       <w:pPr>
         <w:pStyle w:val="ListParagraph"/>
@@ -3643,11 +3613,15 @@
     </w:p>
     <w:p>
       <w:pPr>
-        <w:rPr>
-          <w:sz w:val="36"/>
-          <w:szCs w:val="36"/>
-        </w:rPr>
-      </w:pPr>
+        <w:pStyle w:val="ListParagraph"/>
+        <w:numPr>
+          <w:ilvl w:val="0"/>
+          <w:numId w:val="13"/>
+        </w:numPr>
+      </w:pPr>
+      <w:r>
+        <w:t>I take full responsibility for ensuring that the bank details provided by my organisation are correct. I also confirm that the bank account details provided by our organisation have been checked by more than 1 individual to ensure accuracy.</w:t>
+      </w:r>
     </w:p>
     <w:sectPr>
       <w:pgSz w:w="11906" w:h="16838"/>
@@ -9800,42 +9774,8 @@
 </file>
 
 <file path=customXml/item2.xml><?xml version="1.0" encoding="utf-8"?>
-<p:properties xmlns:p="http://schemas.microsoft.com/office/2006/metadata/properties" xmlns:xsi="http://www.w3.org/2001/XMLSchema-instance" xmlns:pc="http://schemas.microsoft.com/office/infopath/2007/PartnerControls">
-  <documentManagement>
-    <SharedWithUsers xmlns="b1122d17-1eb9-4eb0-a3f2-32088428e095">
-      <UserInfo>
-        <DisplayName>Deborah Drummond</DisplayName>
-        <AccountId>480</AccountId>
-        <AccountType/>
-      </UserInfo>
-      <UserInfo>
-        <DisplayName>Michael Guy</DisplayName>
-        <AccountId>477</AccountId>
-        <AccountType/>
-      </UserInfo>
-      <UserInfo>
-        <DisplayName>Emma Horsley</DisplayName>
-        <AccountId>428</AccountId>
-        <AccountType/>
-      </UserInfo>
-      <UserInfo>
-        <DisplayName>Rebecca Hopgood</DisplayName>
-        <AccountId>317</AccountId>
-        <AccountType/>
-      </UserInfo>
-      <UserInfo>
-        <DisplayName>Milicent Holman</DisplayName>
-        <AccountId>499</AccountId>
-        <AccountType/>
-      </UserInfo>
-    </SharedWithUsers>
-  </documentManagement>
-</p:properties>
-</file>
-
-<file path=customXml/item3.xml><?xml version="1.0" encoding="utf-8"?>
-<ct:contentTypeSchema xmlns:ct="http://schemas.microsoft.com/office/2006/metadata/contentType" xmlns:ma="http://schemas.microsoft.com/office/2006/metadata/properties/metaAttributes" ct:_="" ma:_="" ma:contentTypeName="Document" ma:contentTypeID="0x010100C6B2CD7596660D4CAFDAA8F8A24FEDE8" ma:contentTypeVersion="12" ma:contentTypeDescription="Create a new document." ma:contentTypeScope="" ma:versionID="1b20aa86199c146b0003c35512c01904">
-  <xsd:schema xmlns:xsd="http://www.w3.org/2001/XMLSchema" xmlns:xs="http://www.w3.org/2001/XMLSchema" xmlns:p="http://schemas.microsoft.com/office/2006/metadata/properties" xmlns:ns2="ca0b67df-6726-4293-a850-542d2cf7645f" xmlns:ns3="b1122d17-1eb9-4eb0-a3f2-32088428e095" targetNamespace="http://schemas.microsoft.com/office/2006/metadata/properties" ma:root="true" ma:fieldsID="55cd189c6947d0fa687503c2d10bdc16" ns2:_="" ns3:_="">
+<ct:contentTypeSchema xmlns:ct="http://schemas.microsoft.com/office/2006/metadata/contentType" xmlns:ma="http://schemas.microsoft.com/office/2006/metadata/properties/metaAttributes" ct:_="" ma:_="" ma:contentTypeName="Document" ma:contentTypeID="0x010100C6B2CD7596660D4CAFDAA8F8A24FEDE8" ma:contentTypeVersion="13" ma:contentTypeDescription="Create a new document." ma:contentTypeScope="" ma:versionID="be67c730e4d5b68f524040378d89da2a">
+  <xsd:schema xmlns:xsd="http://www.w3.org/2001/XMLSchema" xmlns:xs="http://www.w3.org/2001/XMLSchema" xmlns:p="http://schemas.microsoft.com/office/2006/metadata/properties" xmlns:ns2="ca0b67df-6726-4293-a850-542d2cf7645f" xmlns:ns3="b1122d17-1eb9-4eb0-a3f2-32088428e095" targetNamespace="http://schemas.microsoft.com/office/2006/metadata/properties" ma:root="true" ma:fieldsID="efaa5c560c171d61aaae25842e3c7617" ns2:_="" ns3:_="">
     <xsd:import namespace="ca0b67df-6726-4293-a850-542d2cf7645f"/>
     <xsd:import namespace="b1122d17-1eb9-4eb0-a3f2-32088428e095"/>
     <xsd:element name="properties">
@@ -9856,6 +9796,7 @@
                 <xsd:element ref="ns2:MediaServiceAutoKeyPoints" minOccurs="0"/>
                 <xsd:element ref="ns2:MediaServiceKeyPoints" minOccurs="0"/>
                 <xsd:element ref="ns2:MediaLengthInSeconds" minOccurs="0"/>
+                <xsd:element ref="ns2:MediaServiceLocation" minOccurs="0"/>
               </xsd:all>
             </xsd:complexType>
           </xsd:element>
@@ -9918,6 +9859,11 @@
     <xsd:element name="MediaLengthInSeconds" ma:index="19" nillable="true" ma:displayName="Length (seconds)" ma:internalName="MediaLengthInSeconds" ma:readOnly="true">
       <xsd:simpleType>
         <xsd:restriction base="dms:Unknown"/>
+      </xsd:simpleType>
+    </xsd:element>
+    <xsd:element name="MediaServiceLocation" ma:index="20" nillable="true" ma:displayName="Location" ma:internalName="MediaServiceLocation" ma:readOnly="true">
+      <xsd:simpleType>
+        <xsd:restriction base="dms:Text"/>
       </xsd:simpleType>
     </xsd:element>
   </xsd:schema>
@@ -10050,6 +9996,40 @@
 </ct:contentTypeSchema>
 </file>
 
+<file path=customXml/item3.xml><?xml version="1.0" encoding="utf-8"?>
+<p:properties xmlns:p="http://schemas.microsoft.com/office/2006/metadata/properties" xmlns:xsi="http://www.w3.org/2001/XMLSchema-instance" xmlns:pc="http://schemas.microsoft.com/office/infopath/2007/PartnerControls">
+  <documentManagement>
+    <SharedWithUsers xmlns="b1122d17-1eb9-4eb0-a3f2-32088428e095">
+      <UserInfo>
+        <DisplayName>Deborah Drummond</DisplayName>
+        <AccountId>480</AccountId>
+        <AccountType/>
+      </UserInfo>
+      <UserInfo>
+        <DisplayName>Michael Guy</DisplayName>
+        <AccountId>477</AccountId>
+        <AccountType/>
+      </UserInfo>
+      <UserInfo>
+        <DisplayName>Emma Horsley</DisplayName>
+        <AccountId>428</AccountId>
+        <AccountType/>
+      </UserInfo>
+      <UserInfo>
+        <DisplayName>Rebecca Hopgood</DisplayName>
+        <AccountId>317</AccountId>
+        <AccountType/>
+      </UserInfo>
+      <UserInfo>
+        <DisplayName>Milicent Holman</DisplayName>
+        <AccountId>499</AccountId>
+        <AccountType/>
+      </UserInfo>
+    </SharedWithUsers>
+  </documentManagement>
+</p:properties>
+</file>
+
 <file path=customXml/itemProps1.xml><?xml version="1.0" encoding="utf-8"?>
 <ds:datastoreItem xmlns:ds="http://schemas.openxmlformats.org/officeDocument/2006/customXml" ds:itemID="{A3BACA42-86DF-42EA-BDCD-1334A107E266}">
   <ds:schemaRefs>
@@ -10059,17 +10039,7 @@
 </file>
 
 <file path=customXml/itemProps2.xml><?xml version="1.0" encoding="utf-8"?>
-<ds:datastoreItem xmlns:ds="http://schemas.openxmlformats.org/officeDocument/2006/customXml" ds:itemID="{11BE094B-392D-43C1-9D64-54504E790DC6}">
-  <ds:schemaRefs>
-    <ds:schemaRef ds:uri="http://schemas.microsoft.com/office/2006/metadata/properties"/>
-    <ds:schemaRef ds:uri="http://schemas.microsoft.com/office/infopath/2007/PartnerControls"/>
-    <ds:schemaRef ds:uri="b1122d17-1eb9-4eb0-a3f2-32088428e095"/>
-  </ds:schemaRefs>
-</ds:datastoreItem>
-</file>
-
-<file path=customXml/itemProps3.xml><?xml version="1.0" encoding="utf-8"?>
-<ds:datastoreItem xmlns:ds="http://schemas.openxmlformats.org/officeDocument/2006/customXml" ds:itemID="{20908A2A-BECD-4BF2-9032-1F8372691554}">
+<ds:datastoreItem xmlns:ds="http://schemas.openxmlformats.org/officeDocument/2006/customXml" ds:itemID="{978D9E4F-28FB-4A3E-BCF6-72140190B68A}">
   <ds:schemaRefs>
     <ds:schemaRef ds:uri="http://schemas.microsoft.com/office/2006/metadata/contentType"/>
     <ds:schemaRef ds:uri="http://schemas.microsoft.com/office/2006/metadata/properties/metaAttributes"/>
@@ -10085,4 +10055,14 @@
     <ds:schemaRef ds:uri="http://schemas.microsoft.com/internal/obd"/>
   </ds:schemaRefs>
 </ds:datastoreItem>
+</file>
+
+<file path=customXml/itemProps3.xml><?xml version="1.0" encoding="utf-8"?>
+<ds:datastoreItem xmlns:ds="http://schemas.openxmlformats.org/officeDocument/2006/customXml" ds:itemID="{11BE094B-392D-43C1-9D64-54504E790DC6}">
+  <ds:schemaRefs>
+    <ds:schemaRef ds:uri="http://schemas.microsoft.com/office/2006/metadata/properties"/>
+    <ds:schemaRef ds:uri="http://schemas.microsoft.com/office/infopath/2007/PartnerControls"/>
+    <ds:schemaRef ds:uri="b1122d17-1eb9-4eb0-a3f2-32088428e095"/>
+  </ds:schemaRefs>
+</ds:datastoreItem>
 </file>
</xml_diff>